<commit_message>
Journal du semaine 3 et le rapport
</commit_message>
<xml_diff>
--- a/Deposer par Moodle/Semaine 3/Journal-Osama.docx
+++ b/Deposer par Moodle/Semaine 3/Journal-Osama.docx
@@ -1,11 +1,11 @@
 
 <file path=word/document.xml><?xml version="1.0" encoding="utf-8"?>
-<w:document xmlns:wpc="http://schemas.microsoft.com/office/word/2010/wordprocessingCanvas" xmlns:cx="http://schemas.microsoft.com/office/drawing/2014/chartex" xmlns:cx1="http://schemas.microsoft.com/office/drawing/2015/9/8/chartex" xmlns:cx2="http://schemas.microsoft.com/office/drawing/2015/10/21/chartex" xmlns:cx3="http://schemas.microsoft.com/office/drawing/2016/5/9/chartex" xmlns:cx4="http://schemas.microsoft.com/office/drawing/2016/5/10/chartex" xmlns:cx5="http://schemas.microsoft.com/office/drawing/2016/5/11/chartex" xmlns:cx6="http://schemas.microsoft.com/office/drawing/2016/5/12/chartex" xmlns:cx7="http://schemas.microsoft.com/office/drawing/2016/5/13/chartex" xmlns:cx8="http://schemas.microsoft.com/office/drawing/2016/5/14/chartex" xmlns:mc="http://schemas.openxmlformats.org/markup-compatibility/2006" xmlns:aink="http://schemas.microsoft.com/office/drawing/2016/ink" xmlns:am3d="http://schemas.microsoft.com/office/drawing/2017/model3d" xmlns:o="urn:schemas-microsoft-com:office:office" xmlns:r="http://schemas.openxmlformats.org/officeDocument/2006/relationships" xmlns:m="http://schemas.openxmlformats.org/officeDocument/2006/math" xmlns:v="urn:schemas-microsoft-com:vml" xmlns:wp14="http://schemas.microsoft.com/office/word/2010/wordprocessingDrawing" xmlns:wp="http://schemas.openxmlformats.org/drawingml/2006/wordprocessingDrawing" xmlns:w10="urn:schemas-microsoft-com:office:word" xmlns:w="http://schemas.openxmlformats.org/wordprocessingml/2006/main" xmlns:w14="http://schemas.microsoft.com/office/word/2010/wordml" xmlns:w15="http://schemas.microsoft.com/office/word/2012/wordml" xmlns:w16cid="http://schemas.microsoft.com/office/word/2016/wordml/cid" xmlns:w16se="http://schemas.microsoft.com/office/word/2015/wordml/symex" xmlns:wpg="http://schemas.microsoft.com/office/word/2010/wordprocessingGroup" xmlns:wpi="http://schemas.microsoft.com/office/word/2010/wordprocessingInk" xmlns:wne="http://schemas.microsoft.com/office/word/2006/wordml" xmlns:wps="http://schemas.microsoft.com/office/word/2010/wordprocessingShape" mc:Ignorable="w14 w15 w16se w16cid wp14">
+<w:document xmlns:wpc="http://schemas.microsoft.com/office/word/2010/wordprocessingCanvas" xmlns:mc="http://schemas.openxmlformats.org/markup-compatibility/2006" xmlns:o="urn:schemas-microsoft-com:office:office" xmlns:r="http://schemas.openxmlformats.org/officeDocument/2006/relationships" xmlns:m="http://schemas.openxmlformats.org/officeDocument/2006/math" xmlns:v="urn:schemas-microsoft-com:vml" xmlns:wp14="http://schemas.microsoft.com/office/word/2010/wordprocessingDrawing" xmlns:wp="http://schemas.openxmlformats.org/drawingml/2006/wordprocessingDrawing" xmlns:w10="urn:schemas-microsoft-com:office:word" xmlns:w="http://schemas.openxmlformats.org/wordprocessingml/2006/main" xmlns:w14="http://schemas.microsoft.com/office/word/2010/wordml" xmlns:w15="http://schemas.microsoft.com/office/word/2012/wordml" xmlns:wpg="http://schemas.microsoft.com/office/word/2010/wordprocessingGroup" xmlns:wpi="http://schemas.microsoft.com/office/word/2010/wordprocessingInk" xmlns:wne="http://schemas.microsoft.com/office/word/2006/wordml" xmlns:wps="http://schemas.microsoft.com/office/word/2010/wordprocessingShape" mc:Ignorable="w14 w15 wp14">
   <w:body>
     <w:p/>
     <w:p>
       <w:pPr>
-        <w:pStyle w:val="Titre1"/>
+        <w:pStyle w:val="Heading1"/>
         <w:rPr>
           <w:b/>
           <w:bCs/>
@@ -18,55 +18,144 @@
           <w:bCs/>
           <w:u w:val="single"/>
         </w:rPr>
-        <w:t xml:space="preserve">Semaine </w:t>
+        <w:t>Semaine 3</w:t>
+      </w:r>
+    </w:p>
+    <w:p/>
+    <w:p>
+      <w:pPr>
+        <w:pStyle w:val="Heading1"/>
+      </w:pPr>
+      <w:r>
+        <w:t>Lundi</w:t>
+      </w:r>
+    </w:p>
+    <w:p>
+      <w:pPr>
+        <w:pStyle w:val="Heading1"/>
+      </w:pPr>
+      <w:r>
+        <w:t>Mardi</w:t>
+      </w:r>
+    </w:p>
+    <w:p>
+      <w:pPr>
+        <w:pStyle w:val="Heading1"/>
+      </w:pPr>
+      <w:r>
+        <w:t>Mercredi</w:t>
+      </w:r>
+    </w:p>
+    <w:p>
+      <w:pPr>
+        <w:pStyle w:val="Heading1"/>
+      </w:pPr>
+      <w:r>
+        <w:t xml:space="preserve">Jeudi </w:t>
+      </w:r>
+    </w:p>
+    <w:p>
+      <w:pPr>
+        <w:pStyle w:val="ListParagraph"/>
+        <w:numPr>
+          <w:ilvl w:val="0"/>
+          <w:numId w:val="5"/>
+        </w:numPr>
+      </w:pPr>
+      <w:r>
+        <w:t>Faire le point avec le prof sur le Gantt</w:t>
+      </w:r>
+      <w:r>
+        <w:t xml:space="preserve"> (30 minutes)</w:t>
+      </w:r>
+    </w:p>
+    <w:p>
+      <w:pPr>
+        <w:pStyle w:val="ListParagraph"/>
+        <w:numPr>
+          <w:ilvl w:val="0"/>
+          <w:numId w:val="5"/>
+        </w:numPr>
+      </w:pPr>
+      <w:r>
+        <w:t>1</w:t>
       </w:r>
       <w:r>
         <w:rPr>
-          <w:b/>
-          <w:bCs/>
-          <w:u w:val="single"/>
+          <w:vertAlign w:val="superscript"/>
         </w:rPr>
-        <w:t>X</w:t>
-      </w:r>
-    </w:p>
-    <w:p/>
-    <w:p>
-      <w:pPr>
-        <w:pStyle w:val="Titre1"/>
-      </w:pPr>
-      <w:r>
-        <w:t>Lundi</w:t>
-      </w:r>
-      <w:bookmarkStart w:id="0" w:name="_GoBack"/>
-      <w:bookmarkEnd w:id="0"/>
-    </w:p>
-    <w:p>
-      <w:pPr>
-        <w:pStyle w:val="Titre1"/>
-      </w:pPr>
-      <w:r>
-        <w:t>Mardi</w:t>
-      </w:r>
-    </w:p>
-    <w:p>
-      <w:pPr>
-        <w:pStyle w:val="Titre1"/>
-      </w:pPr>
-      <w:r>
-        <w:t>Mercredi</w:t>
-      </w:r>
-    </w:p>
-    <w:p>
-      <w:pPr>
-        <w:pStyle w:val="Titre1"/>
-      </w:pPr>
-      <w:r>
-        <w:t xml:space="preserve">Jeudi </w:t>
-      </w:r>
-    </w:p>
-    <w:p>
-      <w:pPr>
-        <w:pStyle w:val="Titre1"/>
+        <w:t>er</w:t>
+      </w:r>
+      <w:r>
+        <w:t xml:space="preserve"> connexion sur le serveur </w:t>
+      </w:r>
+      <w:r>
+        <w:t>(10 minutes)</w:t>
+      </w:r>
+    </w:p>
+    <w:p>
+      <w:pPr>
+        <w:pStyle w:val="ListParagraph"/>
+        <w:numPr>
+          <w:ilvl w:val="0"/>
+          <w:numId w:val="5"/>
+        </w:numPr>
+      </w:pPr>
+      <w:r>
+        <w:t>Installation MAMP Server sur le serveur</w:t>
+      </w:r>
+      <w:r>
+        <w:t xml:space="preserve"> (10 minutes)</w:t>
+      </w:r>
+    </w:p>
+    <w:p>
+      <w:pPr>
+        <w:pStyle w:val="ListParagraph"/>
+        <w:numPr>
+          <w:ilvl w:val="0"/>
+          <w:numId w:val="5"/>
+        </w:numPr>
+      </w:pPr>
+      <w:r>
+        <w:t>Faire le point sur le MCD</w:t>
+      </w:r>
+      <w:r>
+        <w:t xml:space="preserve"> (10 minutes)</w:t>
+      </w:r>
+    </w:p>
+    <w:p>
+      <w:pPr>
+        <w:pStyle w:val="ListParagraph"/>
+        <w:numPr>
+          <w:ilvl w:val="0"/>
+          <w:numId w:val="5"/>
+        </w:numPr>
+      </w:pPr>
+      <w:r>
+        <w:t>Commencer à faire le désigne des pages su site</w:t>
+      </w:r>
+      <w:r>
+        <w:t xml:space="preserve"> (30 minutes)</w:t>
+      </w:r>
+    </w:p>
+    <w:p>
+      <w:pPr>
+        <w:pStyle w:val="ListParagraph"/>
+        <w:numPr>
+          <w:ilvl w:val="0"/>
+          <w:numId w:val="5"/>
+        </w:numPr>
+      </w:pPr>
+      <w:r>
+        <w:t>Avancer dans le rapport (</w:t>
+      </w:r>
+      <w:r>
+        <w:t>1 heures)</w:t>
+      </w:r>
+    </w:p>
+    <w:p>
+      <w:pPr>
+        <w:pStyle w:val="Heading1"/>
       </w:pPr>
       <w:r>
         <w:t>Vendredi</w:t>
@@ -74,7 +163,7 @@
     </w:p>
     <w:p>
       <w:pPr>
-        <w:pStyle w:val="Titre1"/>
+        <w:pStyle w:val="Heading1"/>
         <w:rPr>
           <w:rtl/>
         </w:rPr>
@@ -85,7 +174,7 @@
     </w:p>
     <w:p>
       <w:pPr>
-        <w:pStyle w:val="Titre1"/>
+        <w:pStyle w:val="Heading1"/>
       </w:pPr>
       <w:r>
         <w:t>Dimanche</w:t>
@@ -93,7 +182,63 @@
     </w:p>
     <w:p>
       <w:pPr>
-        <w:pStyle w:val="Paragraphedeliste"/>
+        <w:pStyle w:val="ListParagraph"/>
+        <w:numPr>
+          <w:ilvl w:val="0"/>
+          <w:numId w:val="6"/>
+        </w:numPr>
+      </w:pPr>
+      <w:r>
+        <w:t xml:space="preserve">Demande de point de vue sur le MCD et le MLD de la part d’une amie Aurelien Kollbrunner </w:t>
+      </w:r>
+      <w:r>
+        <w:t>(15 minutes)</w:t>
+      </w:r>
+      <w:bookmarkStart w:id="0" w:name="_GoBack"/>
+      <w:bookmarkEnd w:id="0"/>
+    </w:p>
+    <w:p>
+      <w:pPr>
+        <w:pStyle w:val="ListParagraph"/>
+        <w:numPr>
+          <w:ilvl w:val="0"/>
+          <w:numId w:val="6"/>
+        </w:numPr>
+      </w:pPr>
+      <w:r>
+        <w:t xml:space="preserve">Avancer dans le rapport </w:t>
+      </w:r>
+      <w:r>
+        <w:t>– Partie MCD et MLD</w:t>
+      </w:r>
+      <w:r>
+        <w:t xml:space="preserve"> </w:t>
+      </w:r>
+      <w:r>
+        <w:t>(1 heures)</w:t>
+      </w:r>
+    </w:p>
+    <w:p>
+      <w:pPr>
+        <w:pStyle w:val="ListParagraph"/>
+        <w:numPr>
+          <w:ilvl w:val="0"/>
+          <w:numId w:val="6"/>
+        </w:numPr>
+      </w:pPr>
+      <w:r>
+        <w:t>Finalisation du journal du travail (</w:t>
+      </w:r>
+      <w:r>
+        <w:t>10 Minutes</w:t>
+      </w:r>
+      <w:r>
+        <w:t>)</w:t>
+      </w:r>
+    </w:p>
+    <w:p>
+      <w:pPr>
+        <w:pStyle w:val="ListParagraph"/>
       </w:pPr>
     </w:p>
     <w:p/>
@@ -111,7 +256,7 @@
 </file>
 
 <file path=word/endnotes.xml><?xml version="1.0" encoding="utf-8"?>
-<w:endnotes xmlns:wpc="http://schemas.microsoft.com/office/word/2010/wordprocessingCanvas" xmlns:cx="http://schemas.microsoft.com/office/drawing/2014/chartex" xmlns:cx1="http://schemas.microsoft.com/office/drawing/2015/9/8/chartex" xmlns:cx2="http://schemas.microsoft.com/office/drawing/2015/10/21/chartex" xmlns:cx3="http://schemas.microsoft.com/office/drawing/2016/5/9/chartex" xmlns:cx4="http://schemas.microsoft.com/office/drawing/2016/5/10/chartex" xmlns:cx5="http://schemas.microsoft.com/office/drawing/2016/5/11/chartex" xmlns:cx6="http://schemas.microsoft.com/office/drawing/2016/5/12/chartex" xmlns:cx7="http://schemas.microsoft.com/office/drawing/2016/5/13/chartex" xmlns:cx8="http://schemas.microsoft.com/office/drawing/2016/5/14/chartex" xmlns:mc="http://schemas.openxmlformats.org/markup-compatibility/2006" xmlns:aink="http://schemas.microsoft.com/office/drawing/2016/ink" xmlns:am3d="http://schemas.microsoft.com/office/drawing/2017/model3d" xmlns:o="urn:schemas-microsoft-com:office:office" xmlns:r="http://schemas.openxmlformats.org/officeDocument/2006/relationships" xmlns:m="http://schemas.openxmlformats.org/officeDocument/2006/math" xmlns:v="urn:schemas-microsoft-com:vml" xmlns:wp14="http://schemas.microsoft.com/office/word/2010/wordprocessingDrawing" xmlns:wp="http://schemas.openxmlformats.org/drawingml/2006/wordprocessingDrawing" xmlns:w10="urn:schemas-microsoft-com:office:word" xmlns:w="http://schemas.openxmlformats.org/wordprocessingml/2006/main" xmlns:w14="http://schemas.microsoft.com/office/word/2010/wordml" xmlns:w15="http://schemas.microsoft.com/office/word/2012/wordml" xmlns:w16cid="http://schemas.microsoft.com/office/word/2016/wordml/cid" xmlns:w16se="http://schemas.microsoft.com/office/word/2015/wordml/symex" xmlns:wpg="http://schemas.microsoft.com/office/word/2010/wordprocessingGroup" xmlns:wpi="http://schemas.microsoft.com/office/word/2010/wordprocessingInk" xmlns:wne="http://schemas.microsoft.com/office/word/2006/wordml" xmlns:wps="http://schemas.microsoft.com/office/word/2010/wordprocessingShape" mc:Ignorable="w14 w15 w16se w16cid wp14">
+<w:endnotes xmlns:wpc="http://schemas.microsoft.com/office/word/2010/wordprocessingCanvas" xmlns:mc="http://schemas.openxmlformats.org/markup-compatibility/2006" xmlns:o="urn:schemas-microsoft-com:office:office" xmlns:r="http://schemas.openxmlformats.org/officeDocument/2006/relationships" xmlns:m="http://schemas.openxmlformats.org/officeDocument/2006/math" xmlns:v="urn:schemas-microsoft-com:vml" xmlns:wp14="http://schemas.microsoft.com/office/word/2010/wordprocessingDrawing" xmlns:wp="http://schemas.openxmlformats.org/drawingml/2006/wordprocessingDrawing" xmlns:w10="urn:schemas-microsoft-com:office:word" xmlns:w="http://schemas.openxmlformats.org/wordprocessingml/2006/main" xmlns:w14="http://schemas.microsoft.com/office/word/2010/wordml" xmlns:w15="http://schemas.microsoft.com/office/word/2012/wordml" xmlns:wpg="http://schemas.microsoft.com/office/word/2010/wordprocessingGroup" xmlns:wpi="http://schemas.microsoft.com/office/word/2010/wordprocessingInk" xmlns:wne="http://schemas.microsoft.com/office/word/2006/wordml" xmlns:wps="http://schemas.microsoft.com/office/word/2010/wordprocessingShape" mc:Ignorable="w14 w15 wp14">
   <w:endnote w:type="separator" w:id="-1">
     <w:p>
       <w:pPr>
@@ -136,10 +281,10 @@
 </file>
 
 <file path=word/footer1.xml><?xml version="1.0" encoding="utf-8"?>
-<w:ftr xmlns:wpc="http://schemas.microsoft.com/office/word/2010/wordprocessingCanvas" xmlns:cx="http://schemas.microsoft.com/office/drawing/2014/chartex" xmlns:cx1="http://schemas.microsoft.com/office/drawing/2015/9/8/chartex" xmlns:cx2="http://schemas.microsoft.com/office/drawing/2015/10/21/chartex" xmlns:cx3="http://schemas.microsoft.com/office/drawing/2016/5/9/chartex" xmlns:cx4="http://schemas.microsoft.com/office/drawing/2016/5/10/chartex" xmlns:cx5="http://schemas.microsoft.com/office/drawing/2016/5/11/chartex" xmlns:cx6="http://schemas.microsoft.com/office/drawing/2016/5/12/chartex" xmlns:cx7="http://schemas.microsoft.com/office/drawing/2016/5/13/chartex" xmlns:cx8="http://schemas.microsoft.com/office/drawing/2016/5/14/chartex" xmlns:mc="http://schemas.openxmlformats.org/markup-compatibility/2006" xmlns:aink="http://schemas.microsoft.com/office/drawing/2016/ink" xmlns:am3d="http://schemas.microsoft.com/office/drawing/2017/model3d" xmlns:o="urn:schemas-microsoft-com:office:office" xmlns:r="http://schemas.openxmlformats.org/officeDocument/2006/relationships" xmlns:m="http://schemas.openxmlformats.org/officeDocument/2006/math" xmlns:v="urn:schemas-microsoft-com:vml" xmlns:wp14="http://schemas.microsoft.com/office/word/2010/wordprocessingDrawing" xmlns:wp="http://schemas.openxmlformats.org/drawingml/2006/wordprocessingDrawing" xmlns:w10="urn:schemas-microsoft-com:office:word" xmlns:w="http://schemas.openxmlformats.org/wordprocessingml/2006/main" xmlns:w14="http://schemas.microsoft.com/office/word/2010/wordml" xmlns:w15="http://schemas.microsoft.com/office/word/2012/wordml" xmlns:w16cid="http://schemas.microsoft.com/office/word/2016/wordml/cid" xmlns:w16se="http://schemas.microsoft.com/office/word/2015/wordml/symex" xmlns:wpg="http://schemas.microsoft.com/office/word/2010/wordprocessingGroup" xmlns:wpi="http://schemas.microsoft.com/office/word/2010/wordprocessingInk" xmlns:wne="http://schemas.microsoft.com/office/word/2006/wordml" xmlns:wps="http://schemas.microsoft.com/office/word/2010/wordprocessingShape" mc:Ignorable="w14 w15 w16se w16cid wp14">
+<w:ftr xmlns:wpc="http://schemas.microsoft.com/office/word/2010/wordprocessingCanvas" xmlns:mc="http://schemas.openxmlformats.org/markup-compatibility/2006" xmlns:o="urn:schemas-microsoft-com:office:office" xmlns:r="http://schemas.openxmlformats.org/officeDocument/2006/relationships" xmlns:m="http://schemas.openxmlformats.org/officeDocument/2006/math" xmlns:v="urn:schemas-microsoft-com:vml" xmlns:wp14="http://schemas.microsoft.com/office/word/2010/wordprocessingDrawing" xmlns:wp="http://schemas.openxmlformats.org/drawingml/2006/wordprocessingDrawing" xmlns:w10="urn:schemas-microsoft-com:office:word" xmlns:w="http://schemas.openxmlformats.org/wordprocessingml/2006/main" xmlns:w14="http://schemas.microsoft.com/office/word/2010/wordml" xmlns:w15="http://schemas.microsoft.com/office/word/2012/wordml" xmlns:wpg="http://schemas.microsoft.com/office/word/2010/wordprocessingGroup" xmlns:wpi="http://schemas.microsoft.com/office/word/2010/wordprocessingInk" xmlns:wne="http://schemas.microsoft.com/office/word/2006/wordml" xmlns:wps="http://schemas.microsoft.com/office/word/2010/wordprocessingShape" mc:Ignorable="w14 w15 wp14">
   <w:p>
     <w:pPr>
-      <w:pStyle w:val="Titre1"/>
+      <w:pStyle w:val="Heading1"/>
       <w:rPr>
         <w:caps/>
         <w:sz w:val="22"/>
@@ -158,7 +303,7 @@
 </file>
 
 <file path=word/footnotes.xml><?xml version="1.0" encoding="utf-8"?>
-<w:footnotes xmlns:wpc="http://schemas.microsoft.com/office/word/2010/wordprocessingCanvas" xmlns:cx="http://schemas.microsoft.com/office/drawing/2014/chartex" xmlns:cx1="http://schemas.microsoft.com/office/drawing/2015/9/8/chartex" xmlns:cx2="http://schemas.microsoft.com/office/drawing/2015/10/21/chartex" xmlns:cx3="http://schemas.microsoft.com/office/drawing/2016/5/9/chartex" xmlns:cx4="http://schemas.microsoft.com/office/drawing/2016/5/10/chartex" xmlns:cx5="http://schemas.microsoft.com/office/drawing/2016/5/11/chartex" xmlns:cx6="http://schemas.microsoft.com/office/drawing/2016/5/12/chartex" xmlns:cx7="http://schemas.microsoft.com/office/drawing/2016/5/13/chartex" xmlns:cx8="http://schemas.microsoft.com/office/drawing/2016/5/14/chartex" xmlns:mc="http://schemas.openxmlformats.org/markup-compatibility/2006" xmlns:aink="http://schemas.microsoft.com/office/drawing/2016/ink" xmlns:am3d="http://schemas.microsoft.com/office/drawing/2017/model3d" xmlns:o="urn:schemas-microsoft-com:office:office" xmlns:r="http://schemas.openxmlformats.org/officeDocument/2006/relationships" xmlns:m="http://schemas.openxmlformats.org/officeDocument/2006/math" xmlns:v="urn:schemas-microsoft-com:vml" xmlns:wp14="http://schemas.microsoft.com/office/word/2010/wordprocessingDrawing" xmlns:wp="http://schemas.openxmlformats.org/drawingml/2006/wordprocessingDrawing" xmlns:w10="urn:schemas-microsoft-com:office:word" xmlns:w="http://schemas.openxmlformats.org/wordprocessingml/2006/main" xmlns:w14="http://schemas.microsoft.com/office/word/2010/wordml" xmlns:w15="http://schemas.microsoft.com/office/word/2012/wordml" xmlns:w16cid="http://schemas.microsoft.com/office/word/2016/wordml/cid" xmlns:w16se="http://schemas.microsoft.com/office/word/2015/wordml/symex" xmlns:wpg="http://schemas.microsoft.com/office/word/2010/wordprocessingGroup" xmlns:wpi="http://schemas.microsoft.com/office/word/2010/wordprocessingInk" xmlns:wne="http://schemas.microsoft.com/office/word/2006/wordml" xmlns:wps="http://schemas.microsoft.com/office/word/2010/wordprocessingShape" mc:Ignorable="w14 w15 w16se w16cid wp14">
+<w:footnotes xmlns:wpc="http://schemas.microsoft.com/office/word/2010/wordprocessingCanvas" xmlns:mc="http://schemas.openxmlformats.org/markup-compatibility/2006" xmlns:o="urn:schemas-microsoft-com:office:office" xmlns:r="http://schemas.openxmlformats.org/officeDocument/2006/relationships" xmlns:m="http://schemas.openxmlformats.org/officeDocument/2006/math" xmlns:v="urn:schemas-microsoft-com:vml" xmlns:wp14="http://schemas.microsoft.com/office/word/2010/wordprocessingDrawing" xmlns:wp="http://schemas.openxmlformats.org/drawingml/2006/wordprocessingDrawing" xmlns:w10="urn:schemas-microsoft-com:office:word" xmlns:w="http://schemas.openxmlformats.org/wordprocessingml/2006/main" xmlns:w14="http://schemas.microsoft.com/office/word/2010/wordml" xmlns:w15="http://schemas.microsoft.com/office/word/2012/wordml" xmlns:wpg="http://schemas.microsoft.com/office/word/2010/wordprocessingGroup" xmlns:wpi="http://schemas.microsoft.com/office/word/2010/wordprocessingInk" xmlns:wne="http://schemas.microsoft.com/office/word/2006/wordml" xmlns:wps="http://schemas.microsoft.com/office/word/2010/wordprocessingShape" mc:Ignorable="w14 w15 wp14">
   <w:footnote w:type="separator" w:id="-1">
     <w:p>
       <w:pPr>
@@ -183,10 +328,10 @@
 </file>
 
 <file path=word/header1.xml><?xml version="1.0" encoding="utf-8"?>
-<w:hdr xmlns:wpc="http://schemas.microsoft.com/office/word/2010/wordprocessingCanvas" xmlns:cx="http://schemas.microsoft.com/office/drawing/2014/chartex" xmlns:cx1="http://schemas.microsoft.com/office/drawing/2015/9/8/chartex" xmlns:cx2="http://schemas.microsoft.com/office/drawing/2015/10/21/chartex" xmlns:cx3="http://schemas.microsoft.com/office/drawing/2016/5/9/chartex" xmlns:cx4="http://schemas.microsoft.com/office/drawing/2016/5/10/chartex" xmlns:cx5="http://schemas.microsoft.com/office/drawing/2016/5/11/chartex" xmlns:cx6="http://schemas.microsoft.com/office/drawing/2016/5/12/chartex" xmlns:cx7="http://schemas.microsoft.com/office/drawing/2016/5/13/chartex" xmlns:cx8="http://schemas.microsoft.com/office/drawing/2016/5/14/chartex" xmlns:mc="http://schemas.openxmlformats.org/markup-compatibility/2006" xmlns:aink="http://schemas.microsoft.com/office/drawing/2016/ink" xmlns:am3d="http://schemas.microsoft.com/office/drawing/2017/model3d" xmlns:o="urn:schemas-microsoft-com:office:office" xmlns:r="http://schemas.openxmlformats.org/officeDocument/2006/relationships" xmlns:m="http://schemas.openxmlformats.org/officeDocument/2006/math" xmlns:v="urn:schemas-microsoft-com:vml" xmlns:wp14="http://schemas.microsoft.com/office/word/2010/wordprocessingDrawing" xmlns:wp="http://schemas.openxmlformats.org/drawingml/2006/wordprocessingDrawing" xmlns:w10="urn:schemas-microsoft-com:office:word" xmlns:w="http://schemas.openxmlformats.org/wordprocessingml/2006/main" xmlns:w14="http://schemas.microsoft.com/office/word/2010/wordml" xmlns:w15="http://schemas.microsoft.com/office/word/2012/wordml" xmlns:w16cid="http://schemas.microsoft.com/office/word/2016/wordml/cid" xmlns:w16se="http://schemas.microsoft.com/office/word/2015/wordml/symex" xmlns:wpg="http://schemas.microsoft.com/office/word/2010/wordprocessingGroup" xmlns:wpi="http://schemas.microsoft.com/office/word/2010/wordprocessingInk" xmlns:wne="http://schemas.microsoft.com/office/word/2006/wordml" xmlns:wps="http://schemas.microsoft.com/office/word/2010/wordprocessingShape" mc:Ignorable="w14 w15 w16se w16cid wp14">
+<w:hdr xmlns:wpc="http://schemas.microsoft.com/office/word/2010/wordprocessingCanvas" xmlns:mc="http://schemas.openxmlformats.org/markup-compatibility/2006" xmlns:o="urn:schemas-microsoft-com:office:office" xmlns:r="http://schemas.openxmlformats.org/officeDocument/2006/relationships" xmlns:m="http://schemas.openxmlformats.org/officeDocument/2006/math" xmlns:v="urn:schemas-microsoft-com:vml" xmlns:wp14="http://schemas.microsoft.com/office/word/2010/wordprocessingDrawing" xmlns:wp="http://schemas.openxmlformats.org/drawingml/2006/wordprocessingDrawing" xmlns:w10="urn:schemas-microsoft-com:office:word" xmlns:w="http://schemas.openxmlformats.org/wordprocessingml/2006/main" xmlns:w14="http://schemas.microsoft.com/office/word/2010/wordml" xmlns:w15="http://schemas.microsoft.com/office/word/2012/wordml" xmlns:wpg="http://schemas.microsoft.com/office/word/2010/wordprocessingGroup" xmlns:wpi="http://schemas.microsoft.com/office/word/2010/wordprocessingInk" xmlns:wne="http://schemas.microsoft.com/office/word/2006/wordml" xmlns:wps="http://schemas.microsoft.com/office/word/2010/wordprocessingShape" mc:Ignorable="w14 w15 wp14">
   <w:p>
     <w:pPr>
-      <w:pStyle w:val="Titre2"/>
+      <w:pStyle w:val="Heading2"/>
       <w:jc w:val="right"/>
       <w:rPr>
         <w:sz w:val="40"/>
@@ -268,7 +413,7 @@
         <w:sz w:val="40"/>
         <w:szCs w:val="40"/>
       </w:rPr>
-      <w:t xml:space="preserve"> de travail -</w:t>
+      <w:t xml:space="preserve"> de travail - </w:t>
     </w:r>
     <w:r>
       <w:rPr>
@@ -280,7 +425,7 @@
   </w:p>
   <w:p>
     <w:pPr>
-      <w:pStyle w:val="Titre2"/>
+      <w:pStyle w:val="Heading2"/>
       <w:pBdr>
         <w:bottom w:val="single" w:sz="4" w:space="1" w:color="2E74B5" w:themeColor="accent1" w:themeShade="BF"/>
       </w:pBdr>
@@ -288,12 +433,14 @@
       <w:rPr>
         <w:sz w:val="22"/>
         <w:szCs w:val="22"/>
+        <w:lang w:val="en-US"/>
       </w:rPr>
     </w:pPr>
     <w:r>
       <w:rPr>
         <w:sz w:val="22"/>
         <w:szCs w:val="22"/>
+        <w:lang w:val="en-US"/>
       </w:rPr>
       <w:t xml:space="preserve">Group 6 – </w:t>
     </w:r>
@@ -301,25 +448,243 @@
       <w:rPr>
         <w:sz w:val="22"/>
         <w:szCs w:val="22"/>
-      </w:rPr>
-      <w:t xml:space="preserve">Système </w:t>
+        <w:lang w:val="en-US"/>
+      </w:rPr>
+      <w:t>Système Ticketing</w:t>
     </w:r>
-    <w:proofErr w:type="spellStart"/>
-    <w:r>
-      <w:rPr>
-        <w:sz w:val="22"/>
-        <w:szCs w:val="22"/>
-      </w:rPr>
-      <w:t>Ticketing</w:t>
-    </w:r>
-    <w:proofErr w:type="spellEnd"/>
   </w:p>
 </w:hdr>
 </file>
 
 <file path=word/numbering.xml><?xml version="1.0" encoding="utf-8"?>
-<w:numbering xmlns:wpc="http://schemas.microsoft.com/office/word/2010/wordprocessingCanvas" xmlns:cx="http://schemas.microsoft.com/office/drawing/2014/chartex" xmlns:cx1="http://schemas.microsoft.com/office/drawing/2015/9/8/chartex" xmlns:cx2="http://schemas.microsoft.com/office/drawing/2015/10/21/chartex" xmlns:cx3="http://schemas.microsoft.com/office/drawing/2016/5/9/chartex" xmlns:cx4="http://schemas.microsoft.com/office/drawing/2016/5/10/chartex" xmlns:cx5="http://schemas.microsoft.com/office/drawing/2016/5/11/chartex" xmlns:cx6="http://schemas.microsoft.com/office/drawing/2016/5/12/chartex" xmlns:cx7="http://schemas.microsoft.com/office/drawing/2016/5/13/chartex" xmlns:cx8="http://schemas.microsoft.com/office/drawing/2016/5/14/chartex" xmlns:mc="http://schemas.openxmlformats.org/markup-compatibility/2006" xmlns:aink="http://schemas.microsoft.com/office/drawing/2016/ink" xmlns:am3d="http://schemas.microsoft.com/office/drawing/2017/model3d" xmlns:o="urn:schemas-microsoft-com:office:office" xmlns:r="http://schemas.openxmlformats.org/officeDocument/2006/relationships" xmlns:m="http://schemas.openxmlformats.org/officeDocument/2006/math" xmlns:v="urn:schemas-microsoft-com:vml" xmlns:wp14="http://schemas.microsoft.com/office/word/2010/wordprocessingDrawing" xmlns:wp="http://schemas.openxmlformats.org/drawingml/2006/wordprocessingDrawing" xmlns:w10="urn:schemas-microsoft-com:office:word" xmlns:w="http://schemas.openxmlformats.org/wordprocessingml/2006/main" xmlns:w14="http://schemas.microsoft.com/office/word/2010/wordml" xmlns:w15="http://schemas.microsoft.com/office/word/2012/wordml" xmlns:w16cid="http://schemas.microsoft.com/office/word/2016/wordml/cid" xmlns:w16se="http://schemas.microsoft.com/office/word/2015/wordml/symex" xmlns:wpg="http://schemas.microsoft.com/office/word/2010/wordprocessingGroup" xmlns:wpi="http://schemas.microsoft.com/office/word/2010/wordprocessingInk" xmlns:wne="http://schemas.microsoft.com/office/word/2006/wordml" xmlns:wps="http://schemas.microsoft.com/office/word/2010/wordprocessingShape" mc:Ignorable="w14 w15 w16se w16cid wp14">
+<w:numbering xmlns:wpc="http://schemas.microsoft.com/office/word/2010/wordprocessingCanvas" xmlns:mc="http://schemas.openxmlformats.org/markup-compatibility/2006" xmlns:o="urn:schemas-microsoft-com:office:office" xmlns:r="http://schemas.openxmlformats.org/officeDocument/2006/relationships" xmlns:m="http://schemas.openxmlformats.org/officeDocument/2006/math" xmlns:v="urn:schemas-microsoft-com:vml" xmlns:wp14="http://schemas.microsoft.com/office/word/2010/wordprocessingDrawing" xmlns:wp="http://schemas.openxmlformats.org/drawingml/2006/wordprocessingDrawing" xmlns:w10="urn:schemas-microsoft-com:office:word" xmlns:w="http://schemas.openxmlformats.org/wordprocessingml/2006/main" xmlns:w14="http://schemas.microsoft.com/office/word/2010/wordml" xmlns:w15="http://schemas.microsoft.com/office/word/2012/wordml" xmlns:wpg="http://schemas.microsoft.com/office/word/2010/wordprocessingGroup" xmlns:wpi="http://schemas.microsoft.com/office/word/2010/wordprocessingInk" xmlns:wne="http://schemas.microsoft.com/office/word/2006/wordml" xmlns:wps="http://schemas.microsoft.com/office/word/2010/wordprocessingShape" mc:Ignorable="w14 w15 wp14">
   <w:abstractNum w:abstractNumId="0" w15:restartNumberingAfterBreak="0">
+    <w:nsid w:val="04EE4F18"/>
+    <w:multiLevelType w:val="hybridMultilevel"/>
+    <w:tmpl w:val="3530EE1E"/>
+    <w:lvl w:ilvl="0" w:tplc="100C0001">
+      <w:start w:val="1"/>
+      <w:numFmt w:val="bullet"/>
+      <w:lvlText w:val=""/>
+      <w:lvlJc w:val="left"/>
+      <w:pPr>
+        <w:ind w:left="720" w:hanging="360"/>
+      </w:pPr>
+      <w:rPr>
+        <w:rFonts w:ascii="Symbol" w:hAnsi="Symbol" w:hint="default"/>
+      </w:rPr>
+    </w:lvl>
+    <w:lvl w:ilvl="1" w:tplc="100C0003" w:tentative="1">
+      <w:start w:val="1"/>
+      <w:numFmt w:val="bullet"/>
+      <w:lvlText w:val="o"/>
+      <w:lvlJc w:val="left"/>
+      <w:pPr>
+        <w:ind w:left="1440" w:hanging="360"/>
+      </w:pPr>
+      <w:rPr>
+        <w:rFonts w:ascii="Courier New" w:hAnsi="Courier New" w:cs="Courier New" w:hint="default"/>
+      </w:rPr>
+    </w:lvl>
+    <w:lvl w:ilvl="2" w:tplc="100C0005" w:tentative="1">
+      <w:start w:val="1"/>
+      <w:numFmt w:val="bullet"/>
+      <w:lvlText w:val=""/>
+      <w:lvlJc w:val="left"/>
+      <w:pPr>
+        <w:ind w:left="2160" w:hanging="360"/>
+      </w:pPr>
+      <w:rPr>
+        <w:rFonts w:ascii="Wingdings" w:hAnsi="Wingdings" w:hint="default"/>
+      </w:rPr>
+    </w:lvl>
+    <w:lvl w:ilvl="3" w:tplc="100C0001" w:tentative="1">
+      <w:start w:val="1"/>
+      <w:numFmt w:val="bullet"/>
+      <w:lvlText w:val=""/>
+      <w:lvlJc w:val="left"/>
+      <w:pPr>
+        <w:ind w:left="2880" w:hanging="360"/>
+      </w:pPr>
+      <w:rPr>
+        <w:rFonts w:ascii="Symbol" w:hAnsi="Symbol" w:hint="default"/>
+      </w:rPr>
+    </w:lvl>
+    <w:lvl w:ilvl="4" w:tplc="100C0003" w:tentative="1">
+      <w:start w:val="1"/>
+      <w:numFmt w:val="bullet"/>
+      <w:lvlText w:val="o"/>
+      <w:lvlJc w:val="left"/>
+      <w:pPr>
+        <w:ind w:left="3600" w:hanging="360"/>
+      </w:pPr>
+      <w:rPr>
+        <w:rFonts w:ascii="Courier New" w:hAnsi="Courier New" w:cs="Courier New" w:hint="default"/>
+      </w:rPr>
+    </w:lvl>
+    <w:lvl w:ilvl="5" w:tplc="100C0005" w:tentative="1">
+      <w:start w:val="1"/>
+      <w:numFmt w:val="bullet"/>
+      <w:lvlText w:val=""/>
+      <w:lvlJc w:val="left"/>
+      <w:pPr>
+        <w:ind w:left="4320" w:hanging="360"/>
+      </w:pPr>
+      <w:rPr>
+        <w:rFonts w:ascii="Wingdings" w:hAnsi="Wingdings" w:hint="default"/>
+      </w:rPr>
+    </w:lvl>
+    <w:lvl w:ilvl="6" w:tplc="100C0001" w:tentative="1">
+      <w:start w:val="1"/>
+      <w:numFmt w:val="bullet"/>
+      <w:lvlText w:val=""/>
+      <w:lvlJc w:val="left"/>
+      <w:pPr>
+        <w:ind w:left="5040" w:hanging="360"/>
+      </w:pPr>
+      <w:rPr>
+        <w:rFonts w:ascii="Symbol" w:hAnsi="Symbol" w:hint="default"/>
+      </w:rPr>
+    </w:lvl>
+    <w:lvl w:ilvl="7" w:tplc="100C0003" w:tentative="1">
+      <w:start w:val="1"/>
+      <w:numFmt w:val="bullet"/>
+      <w:lvlText w:val="o"/>
+      <w:lvlJc w:val="left"/>
+      <w:pPr>
+        <w:ind w:left="5760" w:hanging="360"/>
+      </w:pPr>
+      <w:rPr>
+        <w:rFonts w:ascii="Courier New" w:hAnsi="Courier New" w:cs="Courier New" w:hint="default"/>
+      </w:rPr>
+    </w:lvl>
+    <w:lvl w:ilvl="8" w:tplc="100C0005" w:tentative="1">
+      <w:start w:val="1"/>
+      <w:numFmt w:val="bullet"/>
+      <w:lvlText w:val=""/>
+      <w:lvlJc w:val="left"/>
+      <w:pPr>
+        <w:ind w:left="6480" w:hanging="360"/>
+      </w:pPr>
+      <w:rPr>
+        <w:rFonts w:ascii="Wingdings" w:hAnsi="Wingdings" w:hint="default"/>
+      </w:rPr>
+    </w:lvl>
+  </w:abstractNum>
+  <w:abstractNum w:abstractNumId="1" w15:restartNumberingAfterBreak="0">
+    <w:nsid w:val="273F5AF8"/>
+    <w:multiLevelType w:val="hybridMultilevel"/>
+    <w:tmpl w:val="5E80D7E8"/>
+    <w:lvl w:ilvl="0" w:tplc="100C0001">
+      <w:start w:val="1"/>
+      <w:numFmt w:val="bullet"/>
+      <w:lvlText w:val=""/>
+      <w:lvlJc w:val="left"/>
+      <w:pPr>
+        <w:ind w:left="720" w:hanging="360"/>
+      </w:pPr>
+      <w:rPr>
+        <w:rFonts w:ascii="Symbol" w:hAnsi="Symbol" w:hint="default"/>
+      </w:rPr>
+    </w:lvl>
+    <w:lvl w:ilvl="1" w:tplc="100C0003" w:tentative="1">
+      <w:start w:val="1"/>
+      <w:numFmt w:val="bullet"/>
+      <w:lvlText w:val="o"/>
+      <w:lvlJc w:val="left"/>
+      <w:pPr>
+        <w:ind w:left="1440" w:hanging="360"/>
+      </w:pPr>
+      <w:rPr>
+        <w:rFonts w:ascii="Courier New" w:hAnsi="Courier New" w:cs="Courier New" w:hint="default"/>
+      </w:rPr>
+    </w:lvl>
+    <w:lvl w:ilvl="2" w:tplc="100C0005" w:tentative="1">
+      <w:start w:val="1"/>
+      <w:numFmt w:val="bullet"/>
+      <w:lvlText w:val=""/>
+      <w:lvlJc w:val="left"/>
+      <w:pPr>
+        <w:ind w:left="2160" w:hanging="360"/>
+      </w:pPr>
+      <w:rPr>
+        <w:rFonts w:ascii="Wingdings" w:hAnsi="Wingdings" w:hint="default"/>
+      </w:rPr>
+    </w:lvl>
+    <w:lvl w:ilvl="3" w:tplc="100C0001" w:tentative="1">
+      <w:start w:val="1"/>
+      <w:numFmt w:val="bullet"/>
+      <w:lvlText w:val=""/>
+      <w:lvlJc w:val="left"/>
+      <w:pPr>
+        <w:ind w:left="2880" w:hanging="360"/>
+      </w:pPr>
+      <w:rPr>
+        <w:rFonts w:ascii="Symbol" w:hAnsi="Symbol" w:hint="default"/>
+      </w:rPr>
+    </w:lvl>
+    <w:lvl w:ilvl="4" w:tplc="100C0003" w:tentative="1">
+      <w:start w:val="1"/>
+      <w:numFmt w:val="bullet"/>
+      <w:lvlText w:val="o"/>
+      <w:lvlJc w:val="left"/>
+      <w:pPr>
+        <w:ind w:left="3600" w:hanging="360"/>
+      </w:pPr>
+      <w:rPr>
+        <w:rFonts w:ascii="Courier New" w:hAnsi="Courier New" w:cs="Courier New" w:hint="default"/>
+      </w:rPr>
+    </w:lvl>
+    <w:lvl w:ilvl="5" w:tplc="100C0005" w:tentative="1">
+      <w:start w:val="1"/>
+      <w:numFmt w:val="bullet"/>
+      <w:lvlText w:val=""/>
+      <w:lvlJc w:val="left"/>
+      <w:pPr>
+        <w:ind w:left="4320" w:hanging="360"/>
+      </w:pPr>
+      <w:rPr>
+        <w:rFonts w:ascii="Wingdings" w:hAnsi="Wingdings" w:hint="default"/>
+      </w:rPr>
+    </w:lvl>
+    <w:lvl w:ilvl="6" w:tplc="100C0001" w:tentative="1">
+      <w:start w:val="1"/>
+      <w:numFmt w:val="bullet"/>
+      <w:lvlText w:val=""/>
+      <w:lvlJc w:val="left"/>
+      <w:pPr>
+        <w:ind w:left="5040" w:hanging="360"/>
+      </w:pPr>
+      <w:rPr>
+        <w:rFonts w:ascii="Symbol" w:hAnsi="Symbol" w:hint="default"/>
+      </w:rPr>
+    </w:lvl>
+    <w:lvl w:ilvl="7" w:tplc="100C0003" w:tentative="1">
+      <w:start w:val="1"/>
+      <w:numFmt w:val="bullet"/>
+      <w:lvlText w:val="o"/>
+      <w:lvlJc w:val="left"/>
+      <w:pPr>
+        <w:ind w:left="5760" w:hanging="360"/>
+      </w:pPr>
+      <w:rPr>
+        <w:rFonts w:ascii="Courier New" w:hAnsi="Courier New" w:cs="Courier New" w:hint="default"/>
+      </w:rPr>
+    </w:lvl>
+    <w:lvl w:ilvl="8" w:tplc="100C0005" w:tentative="1">
+      <w:start w:val="1"/>
+      <w:numFmt w:val="bullet"/>
+      <w:lvlText w:val=""/>
+      <w:lvlJc w:val="left"/>
+      <w:pPr>
+        <w:ind w:left="6480" w:hanging="360"/>
+      </w:pPr>
+      <w:rPr>
+        <w:rFonts w:ascii="Wingdings" w:hAnsi="Wingdings" w:hint="default"/>
+      </w:rPr>
+    </w:lvl>
+  </w:abstractNum>
+  <w:abstractNum w:abstractNumId="2" w15:restartNumberingAfterBreak="0">
     <w:nsid w:val="3A3F333A"/>
     <w:multiLevelType w:val="hybridMultilevel"/>
     <w:tmpl w:val="CE9E0D54"/>
@@ -432,7 +797,7 @@
       </w:rPr>
     </w:lvl>
   </w:abstractNum>
-  <w:abstractNum w:abstractNumId="1" w15:restartNumberingAfterBreak="0">
+  <w:abstractNum w:abstractNumId="3" w15:restartNumberingAfterBreak="0">
     <w:nsid w:val="4EBF46A1"/>
     <w:multiLevelType w:val="hybridMultilevel"/>
     <w:tmpl w:val="13E80A06"/>
@@ -545,7 +910,7 @@
       </w:rPr>
     </w:lvl>
   </w:abstractNum>
-  <w:abstractNum w:abstractNumId="2" w15:restartNumberingAfterBreak="0">
+  <w:abstractNum w:abstractNumId="4" w15:restartNumberingAfterBreak="0">
     <w:nsid w:val="6B043C0B"/>
     <w:multiLevelType w:val="hybridMultilevel"/>
     <w:tmpl w:val="40B26EC2"/>
@@ -658,7 +1023,7 @@
       </w:rPr>
     </w:lvl>
   </w:abstractNum>
-  <w:abstractNum w:abstractNumId="3" w15:restartNumberingAfterBreak="0">
+  <w:abstractNum w:abstractNumId="5" w15:restartNumberingAfterBreak="0">
     <w:nsid w:val="7734497E"/>
     <w:multiLevelType w:val="hybridMultilevel"/>
     <w:tmpl w:val="7A00CCA2"/>
@@ -772,22 +1137,28 @@
     </w:lvl>
   </w:abstractNum>
   <w:num w:numId="1">
+    <w:abstractNumId w:val="4"/>
+  </w:num>
+  <w:num w:numId="2">
     <w:abstractNumId w:val="2"/>
   </w:num>
-  <w:num w:numId="2">
-    <w:abstractNumId w:val="0"/>
+  <w:num w:numId="3">
+    <w:abstractNumId w:val="5"/>
   </w:num>
-  <w:num w:numId="3">
+  <w:num w:numId="4">
     <w:abstractNumId w:val="3"/>
   </w:num>
-  <w:num w:numId="4">
+  <w:num w:numId="5">
     <w:abstractNumId w:val="1"/>
+  </w:num>
+  <w:num w:numId="6">
+    <w:abstractNumId w:val="0"/>
   </w:num>
 </w:numbering>
 </file>
 
 <file path=word/styles.xml><?xml version="1.0" encoding="utf-8"?>
-<w:styles xmlns:mc="http://schemas.openxmlformats.org/markup-compatibility/2006" xmlns:r="http://schemas.openxmlformats.org/officeDocument/2006/relationships" xmlns:w="http://schemas.openxmlformats.org/wordprocessingml/2006/main" xmlns:w14="http://schemas.microsoft.com/office/word/2010/wordml" xmlns:w15="http://schemas.microsoft.com/office/word/2012/wordml" xmlns:w16cid="http://schemas.microsoft.com/office/word/2016/wordml/cid" xmlns:w16se="http://schemas.microsoft.com/office/word/2015/wordml/symex" mc:Ignorable="w14 w15 w16se w16cid">
+<w:styles xmlns:mc="http://schemas.openxmlformats.org/markup-compatibility/2006" xmlns:r="http://schemas.openxmlformats.org/officeDocument/2006/relationships" xmlns:w="http://schemas.openxmlformats.org/wordprocessingml/2006/main" xmlns:w14="http://schemas.microsoft.com/office/word/2010/wordml" xmlns:w15="http://schemas.microsoft.com/office/word/2012/wordml" mc:Ignorable="w14 w15">
   <w:docDefaults>
     <w:rPrDefault>
       <w:rPr>
@@ -803,7 +1174,7 @@
       </w:pPr>
     </w:pPrDefault>
   </w:docDefaults>
-  <w:latentStyles w:defLockedState="0" w:defUIPriority="99" w:defSemiHidden="0" w:defUnhideWhenUsed="0" w:defQFormat="0" w:count="376">
+  <w:latentStyles w:defLockedState="0" w:defUIPriority="99" w:defSemiHidden="0" w:defUnhideWhenUsed="0" w:defQFormat="0" w:count="371">
     <w:lsdException w:name="Normal" w:uiPriority="0" w:qFormat="1"/>
     <w:lsdException w:name="heading 1" w:uiPriority="9" w:qFormat="1"/>
     <w:lsdException w:name="heading 2" w:semiHidden="1" w:uiPriority="9" w:unhideWhenUsed="1" w:qFormat="1"/>
@@ -909,6 +1280,7 @@
     <w:lsdException w:name="HTML Sample" w:semiHidden="1" w:unhideWhenUsed="1"/>
     <w:lsdException w:name="HTML Typewriter" w:semiHidden="1" w:unhideWhenUsed="1"/>
     <w:lsdException w:name="HTML Variable" w:semiHidden="1" w:unhideWhenUsed="1"/>
+    <w:lsdException w:name="Normal Table" w:semiHidden="1" w:unhideWhenUsed="1"/>
     <w:lsdException w:name="annotation subject" w:semiHidden="1" w:unhideWhenUsed="1"/>
     <w:lsdException w:name="No List" w:semiHidden="1" w:unhideWhenUsed="1"/>
     <w:lsdException w:name="Outline List 1" w:semiHidden="1" w:unhideWhenUsed="1"/>
@@ -951,8 +1323,11 @@
     <w:lsdException w:name="Table Contemporary" w:semiHidden="1" w:unhideWhenUsed="1"/>
     <w:lsdException w:name="Table Elegant" w:semiHidden="1" w:unhideWhenUsed="1"/>
     <w:lsdException w:name="Table Professional" w:semiHidden="1" w:unhideWhenUsed="1"/>
+    <w:lsdException w:name="Table Subtle 1" w:semiHidden="1" w:unhideWhenUsed="1"/>
     <w:lsdException w:name="Table Subtle 2" w:semiHidden="1" w:unhideWhenUsed="1"/>
     <w:lsdException w:name="Table Web 1" w:semiHidden="1" w:unhideWhenUsed="1"/>
+    <w:lsdException w:name="Table Web 2" w:semiHidden="1" w:unhideWhenUsed="1"/>
+    <w:lsdException w:name="Table Web 3" w:semiHidden="1" w:unhideWhenUsed="1"/>
     <w:lsdException w:name="Balloon Text" w:semiHidden="1" w:unhideWhenUsed="1"/>
     <w:lsdException w:name="Table Grid" w:uiPriority="39"/>
     <w:lsdException w:name="Table Theme" w:semiHidden="1" w:unhideWhenUsed="1"/>
@@ -1171,21 +1546,16 @@
     <w:lsdException w:name="List Table 5 Dark Accent 6" w:uiPriority="50"/>
     <w:lsdException w:name="List Table 6 Colorful Accent 6" w:uiPriority="51"/>
     <w:lsdException w:name="List Table 7 Colorful Accent 6" w:uiPriority="52"/>
-    <w:lsdException w:name="Mention" w:semiHidden="1" w:unhideWhenUsed="1"/>
-    <w:lsdException w:name="Smart Hyperlink" w:semiHidden="1" w:unhideWhenUsed="1"/>
-    <w:lsdException w:name="Hashtag" w:semiHidden="1" w:unhideWhenUsed="1"/>
-    <w:lsdException w:name="Unresolved Mention" w:semiHidden="1" w:unhideWhenUsed="1"/>
-    <w:lsdException w:name="Smart Link" w:semiHidden="1" w:unhideWhenUsed="1"/>
   </w:latentStyles>
   <w:style w:type="paragraph" w:default="1" w:styleId="Normal">
     <w:name w:val="Normal"/>
     <w:qFormat/>
   </w:style>
-  <w:style w:type="paragraph" w:styleId="Titre1">
+  <w:style w:type="paragraph" w:styleId="Heading1">
     <w:name w:val="heading 1"/>
     <w:basedOn w:val="Normal"/>
     <w:next w:val="Normal"/>
-    <w:link w:val="Titre1Car"/>
+    <w:link w:val="Heading1Char"/>
     <w:uiPriority w:val="9"/>
     <w:qFormat/>
     <w:rsid w:val="00234427"/>
@@ -1202,11 +1572,11 @@
       <w:szCs w:val="32"/>
     </w:rPr>
   </w:style>
-  <w:style w:type="paragraph" w:styleId="Titre2">
+  <w:style w:type="paragraph" w:styleId="Heading2">
     <w:name w:val="heading 2"/>
     <w:basedOn w:val="Normal"/>
     <w:next w:val="Normal"/>
-    <w:link w:val="Titre2Car"/>
+    <w:link w:val="Heading2Char"/>
     <w:uiPriority w:val="9"/>
     <w:unhideWhenUsed/>
     <w:qFormat/>
@@ -1224,13 +1594,13 @@
       <w:szCs w:val="26"/>
     </w:rPr>
   </w:style>
-  <w:style w:type="character" w:default="1" w:styleId="Policepardfaut">
+  <w:style w:type="character" w:default="1" w:styleId="DefaultParagraphFont">
     <w:name w:val="Default Paragraph Font"/>
     <w:uiPriority w:val="1"/>
     <w:semiHidden/>
     <w:unhideWhenUsed/>
   </w:style>
-  <w:style w:type="table" w:default="1" w:styleId="TableauNormal">
+  <w:style w:type="table" w:default="1" w:styleId="TableNormal">
     <w:name w:val="Normal Table"/>
     <w:uiPriority w:val="99"/>
     <w:semiHidden/>
@@ -1245,16 +1615,16 @@
       </w:tblCellMar>
     </w:tblPr>
   </w:style>
-  <w:style w:type="numbering" w:default="1" w:styleId="Aucuneliste">
+  <w:style w:type="numbering" w:default="1" w:styleId="NoList">
     <w:name w:val="No List"/>
     <w:uiPriority w:val="99"/>
     <w:semiHidden/>
     <w:unhideWhenUsed/>
   </w:style>
-  <w:style w:type="paragraph" w:styleId="En-tte">
+  <w:style w:type="paragraph" w:styleId="Header">
     <w:name w:val="header"/>
     <w:basedOn w:val="Normal"/>
-    <w:link w:val="En-tteCar"/>
+    <w:link w:val="HeaderChar"/>
     <w:uiPriority w:val="99"/>
     <w:unhideWhenUsed/>
     <w:rsid w:val="00855A84"/>
@@ -1266,17 +1636,17 @@
       <w:spacing w:after="0" w:line="240" w:lineRule="auto"/>
     </w:pPr>
   </w:style>
-  <w:style w:type="character" w:customStyle="1" w:styleId="En-tteCar">
-    <w:name w:val="En-tête Car"/>
-    <w:basedOn w:val="Policepardfaut"/>
-    <w:link w:val="En-tte"/>
+  <w:style w:type="character" w:customStyle="1" w:styleId="HeaderChar">
+    <w:name w:val="Header Char"/>
+    <w:basedOn w:val="DefaultParagraphFont"/>
+    <w:link w:val="Header"/>
     <w:uiPriority w:val="99"/>
     <w:rsid w:val="00855A84"/>
   </w:style>
-  <w:style w:type="paragraph" w:styleId="Pieddepage">
+  <w:style w:type="paragraph" w:styleId="Footer">
     <w:name w:val="footer"/>
     <w:basedOn w:val="Normal"/>
-    <w:link w:val="PieddepageCar"/>
+    <w:link w:val="FooterChar"/>
     <w:uiPriority w:val="99"/>
     <w:unhideWhenUsed/>
     <w:rsid w:val="00855A84"/>
@@ -1288,17 +1658,17 @@
       <w:spacing w:after="0" w:line="240" w:lineRule="auto"/>
     </w:pPr>
   </w:style>
-  <w:style w:type="character" w:customStyle="1" w:styleId="PieddepageCar">
-    <w:name w:val="Pied de page Car"/>
-    <w:basedOn w:val="Policepardfaut"/>
-    <w:link w:val="Pieddepage"/>
+  <w:style w:type="character" w:customStyle="1" w:styleId="FooterChar">
+    <w:name w:val="Footer Char"/>
+    <w:basedOn w:val="DefaultParagraphFont"/>
+    <w:link w:val="Footer"/>
     <w:uiPriority w:val="99"/>
     <w:rsid w:val="00855A84"/>
   </w:style>
-  <w:style w:type="character" w:customStyle="1" w:styleId="Titre2Car">
-    <w:name w:val="Titre 2 Car"/>
-    <w:basedOn w:val="Policepardfaut"/>
-    <w:link w:val="Titre2"/>
+  <w:style w:type="character" w:customStyle="1" w:styleId="Heading2Char">
+    <w:name w:val="Heading 2 Char"/>
+    <w:basedOn w:val="DefaultParagraphFont"/>
+    <w:link w:val="Heading2"/>
     <w:uiPriority w:val="9"/>
     <w:rsid w:val="00855A84"/>
     <w:rPr>
@@ -1308,10 +1678,10 @@
       <w:szCs w:val="26"/>
     </w:rPr>
   </w:style>
-  <w:style w:type="character" w:customStyle="1" w:styleId="Titre1Car">
-    <w:name w:val="Titre 1 Car"/>
-    <w:basedOn w:val="Policepardfaut"/>
-    <w:link w:val="Titre1"/>
+  <w:style w:type="character" w:customStyle="1" w:styleId="Heading1Char">
+    <w:name w:val="Heading 1 Char"/>
+    <w:basedOn w:val="DefaultParagraphFont"/>
+    <w:link w:val="Heading1"/>
     <w:uiPriority w:val="9"/>
     <w:rsid w:val="00234427"/>
     <w:rPr>
@@ -1321,7 +1691,7 @@
       <w:szCs w:val="32"/>
     </w:rPr>
   </w:style>
-  <w:style w:type="paragraph" w:styleId="Paragraphedeliste">
+  <w:style w:type="paragraph" w:styleId="ListParagraph">
     <w:name w:val="List Paragraph"/>
     <w:basedOn w:val="Normal"/>
     <w:uiPriority w:val="34"/>

</xml_diff>